<commit_message>
ajout ppt revue 1 Baptiste
</commit_message>
<xml_diff>
--- a/Partie_BaptisteWozniak/Base_de_données/Parametrage_utilisateur_Phpmyadmin.docx
+++ b/Partie_BaptisteWozniak/Base_de_données/Parametrage_utilisateur_Phpmyadmin.docx
@@ -6,11 +6,9 @@
       <w:pPr>
         <w:pStyle w:val="Titredocument"/>
       </w:pPr>
-      <w:proofErr w:type="spellStart"/>
-      <w:r>
-        <w:t>Paramètrage</w:t>
-      </w:r>
-      <w:proofErr w:type="spellEnd"/>
+      <w:r>
+        <w:t>Paramétrage</w:t>
+      </w:r>
       <w:r>
         <w:t xml:space="preserve"> utilisateur sur </w:t>
       </w:r>
@@ -755,13 +753,7 @@
         <w:ind w:firstLine="0"/>
       </w:pPr>
       <w:r>
-        <w:t xml:space="preserve">Il est à noté que les paramètres de cet utilisateur sont accessibles et modifiables dans la session du </w:t>
-      </w:r>
-      <w:r>
-        <w:t>« super utilisateur » root</w:t>
-      </w:r>
-      <w:r>
-        <w:t xml:space="preserve"> dans l’onglet </w:t>
+        <w:t xml:space="preserve">Il est à noté que les paramètres de cet utilisateur sont accessibles et modifiables dans la session du « super utilisateur » root dans l’onglet </w:t>
       </w:r>
       <w:r>
         <w:rPr>
@@ -1035,7 +1027,7 @@
                   </v:handles>
                   <o:complex v:ext="view"/>
                 </v:shapetype>
-                <v:shape id="Rectangle : carré corné 6" o:spid="_x0000_s1031" type="#_x0000_t65" style="position:absolute;margin-left:-51.95pt;margin-top:20pt;width:102.75pt;height:31.5pt;z-index:251659264;visibility:visible;mso-wrap-style:square;mso-width-percent:0;mso-height-percent:0;mso-wrap-distance-left:9pt;mso-wrap-distance-top:0;mso-wrap-distance-right:9pt;mso-wrap-distance-bottom:0;mso-position-horizontal:absolute;mso-position-horizontal-relative:right-margin-area;mso-position-vertical:absolute;mso-position-vertical-relative:bottom-margin-area;mso-width-percent:0;mso-height-percent:0;mso-width-relative:page;mso-height-relative:page;v-text-anchor:top" o:gfxdata="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" o:allowincell="f" adj="14135" strokecolor="gray" strokeweight=".25pt">
+                <v:shape id="Rectangle : carré corné 6" o:spid="_x0000_s1031" type="#_x0000_t65" style="position:absolute;margin-left:-51.95pt;margin-top:20pt;width:102.75pt;height:31.5pt;z-index:251659264;visibility:visible;mso-wrap-style:square;mso-width-percent:0;mso-height-percent:0;mso-wrap-distance-left:9pt;mso-wrap-distance-top:0;mso-wrap-distance-right:9pt;mso-wrap-distance-bottom:0;mso-position-horizontal:absolute;mso-position-horizontal-relative:right-margin-area;mso-position-vertical:absolute;mso-position-vertical-relative:bottom-margin-area;mso-width-percent:0;mso-height-percent:0;mso-width-relative:page;mso-height-relative:page;v-text-anchor:top" o:gfxdata="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" o:allowincell="f" adj="14135" strokecolor="gray" strokeweight=".25pt">
                   <v:textbox>
                     <w:txbxContent>
                       <w:p>
@@ -1235,7 +1227,7 @@
             <w:sz w:val="20"/>
             <w:szCs w:val="20"/>
           </w:rPr>
-          <w:t>22/02/2022 11:56</w:t>
+          <w:t>02/03/2022 09:07</w:t>
         </w:r>
         <w:r>
           <w:rPr>
@@ -1389,7 +1381,7 @@
               <v:stroke joinstyle="miter"/>
               <v:path gradientshapeok="t" o:connecttype="rect"/>
             </v:shapetype>
-            <v:shape id="Zone de texte 8" o:spid="_x0000_s1026" type="#_x0000_t202" style="position:absolute;left:0;text-align:left;margin-left:542.9pt;margin-top:-36.9pt;width:594.1pt;height:85.05pt;z-index:251662336;visibility:visible;mso-wrap-style:square;mso-width-percent:0;mso-height-percent:0;mso-wrap-distance-left:9pt;mso-wrap-distance-top:0;mso-wrap-distance-right:9pt;mso-wrap-distance-bottom:0;mso-position-horizontal:right;mso-position-horizontal-relative:page;mso-position-vertical:absolute;mso-position-vertical-relative:text;mso-width-percent:0;mso-height-percent:0;mso-width-relative:margin;mso-height-relative:margin;v-text-anchor:top" o:gfxdata="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" filled="f" stroked="f" strokeweight=".5pt">
+            <v:shape id="Zone de texte 8" o:spid="_x0000_s1026" type="#_x0000_t202" style="position:absolute;left:0;text-align:left;margin-left:542.9pt;margin-top:-36.9pt;width:594.1pt;height:85.05pt;z-index:251662336;visibility:visible;mso-wrap-style:square;mso-width-percent:0;mso-height-percent:0;mso-wrap-distance-left:9pt;mso-wrap-distance-top:0;mso-wrap-distance-right:9pt;mso-wrap-distance-bottom:0;mso-position-horizontal:right;mso-position-horizontal-relative:page;mso-position-vertical:absolute;mso-position-vertical-relative:text;mso-width-percent:0;mso-height-percent:0;mso-width-relative:margin;mso-height-relative:margin;v-text-anchor:top" o:gfxdata="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" filled="f" stroked="f" strokeweight=".5pt">
               <v:textbox>
                 <w:txbxContent>
                   <w:p>
@@ -1523,7 +1515,7 @@
         </mc:Choice>
         <mc:Fallback>
           <w:pict>
-            <v:shape w14:anchorId="069AF690" id="Zone de texte 1" o:spid="_x0000_s1027" type="#_x0000_t202" style="position:absolute;left:0;text-align:left;margin-left:52.75pt;margin-top:-28.9pt;width:319.65pt;height:55pt;z-index:251663360;visibility:visible;mso-wrap-style:square;mso-width-percent:0;mso-wrap-distance-left:9pt;mso-wrap-distance-top:0;mso-wrap-distance-right:9pt;mso-wrap-distance-bottom:0;mso-position-horizontal:absolute;mso-position-horizontal-relative:margin;mso-position-vertical:absolute;mso-position-vertical-relative:text;mso-width-percent:0;mso-width-relative:margin;v-text-anchor:top" o:gfxdata="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" filled="f" stroked="f" strokeweight=".5pt">
+            <v:shape w14:anchorId="069AF690" id="Zone de texte 1" o:spid="_x0000_s1027" type="#_x0000_t202" style="position:absolute;left:0;text-align:left;margin-left:52.75pt;margin-top:-28.9pt;width:319.65pt;height:55pt;z-index:251663360;visibility:visible;mso-wrap-style:square;mso-width-percent:0;mso-wrap-distance-left:9pt;mso-wrap-distance-top:0;mso-wrap-distance-right:9pt;mso-wrap-distance-bottom:0;mso-position-horizontal:absolute;mso-position-horizontal-relative:margin;mso-position-vertical:absolute;mso-position-vertical-relative:text;mso-width-percent:0;mso-width-relative:margin;v-text-anchor:top" o:gfxdata="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" filled="f" stroked="f" strokeweight=".5pt">
               <v:textbox>
                 <w:txbxContent>
                   <w:p>
@@ -1671,7 +1663,7 @@
         </mc:Choice>
         <mc:Fallback>
           <w:pict>
-            <v:shape w14:anchorId="2E49C9DE" id="Zone de texte 10" o:spid="_x0000_s1028" type="#_x0000_t202" style="position:absolute;left:0;text-align:left;margin-left:-113.95pt;margin-top:-36.8pt;width:167.7pt;height:63.7pt;z-index:251666432;visibility:visible;mso-wrap-style:square;mso-width-percent:0;mso-height-percent:0;mso-wrap-distance-left:9pt;mso-wrap-distance-top:0;mso-wrap-distance-right:9pt;mso-wrap-distance-bottom:0;mso-position-horizontal:absolute;mso-position-horizontal-relative:text;mso-position-vertical:absolute;mso-position-vertical-relative:text;mso-width-percent:0;mso-height-percent:0;mso-width-relative:margin;mso-height-relative:margin;v-text-anchor:top" o:gfxdata="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" filled="f" stroked="f" strokeweight=".5pt">
+            <v:shape w14:anchorId="2E49C9DE" id="Zone de texte 10" o:spid="_x0000_s1028" type="#_x0000_t202" style="position:absolute;left:0;text-align:left;margin-left:-113.95pt;margin-top:-36.8pt;width:167.7pt;height:63.7pt;z-index:251666432;visibility:visible;mso-wrap-style:square;mso-width-percent:0;mso-height-percent:0;mso-wrap-distance-left:9pt;mso-wrap-distance-top:0;mso-wrap-distance-right:9pt;mso-wrap-distance-bottom:0;mso-position-horizontal:absolute;mso-position-horizontal-relative:text;mso-position-vertical:absolute;mso-position-vertical-relative:text;mso-width-percent:0;mso-height-percent:0;mso-width-relative:margin;mso-height-relative:margin;v-text-anchor:top" o:gfxdata="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" filled="f" stroked="f" strokeweight=".5pt">
               <v:textbox>
                 <w:txbxContent>
                   <w:p>
@@ -1844,7 +1836,7 @@
         </mc:Choice>
         <mc:Fallback>
           <w:pict>
-            <v:shape w14:anchorId="18BCFCB6" id="Zone de texte 2" o:spid="_x0000_s1029" type="#_x0000_t202" style="position:absolute;left:0;text-align:left;margin-left:483.05pt;margin-top:-42.75pt;width:130.9pt;height:79.1pt;z-index:251664384;visibility:visible;mso-wrap-style:square;mso-width-percent:0;mso-height-percent:0;mso-wrap-distance-left:9pt;mso-wrap-distance-top:0;mso-wrap-distance-right:9pt;mso-wrap-distance-bottom:0;mso-position-horizontal:absolute;mso-position-horizontal-relative:page;mso-position-vertical:absolute;mso-position-vertical-relative:text;mso-width-percent:0;mso-height-percent:0;mso-width-relative:margin;mso-height-relative:margin;v-text-anchor:top" o:gfxdata="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" filled="f" stroked="f" strokeweight=".5pt">
+            <v:shape w14:anchorId="18BCFCB6" id="Zone de texte 2" o:spid="_x0000_s1029" type="#_x0000_t202" style="position:absolute;left:0;text-align:left;margin-left:483.05pt;margin-top:-42.75pt;width:130.9pt;height:79.1pt;z-index:251664384;visibility:visible;mso-wrap-style:square;mso-width-percent:0;mso-height-percent:0;mso-wrap-distance-left:9pt;mso-wrap-distance-top:0;mso-wrap-distance-right:9pt;mso-wrap-distance-bottom:0;mso-position-horizontal:absolute;mso-position-horizontal-relative:page;mso-position-vertical:absolute;mso-position-vertical-relative:text;mso-width-percent:0;mso-height-percent:0;mso-width-relative:margin;mso-height-relative:margin;v-text-anchor:top" o:gfxdata="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" filled="f" stroked="f" strokeweight=".5pt">
               <v:textbox>
                 <w:txbxContent>
                   <w:p>
@@ -2015,7 +2007,7 @@
         </mc:Choice>
         <mc:Fallback>
           <w:pict>
-            <v:shape w14:anchorId="61F81CC1" id="Zone de texte 9" o:spid="_x0000_s1030" type="#_x0000_t202" style="position:absolute;left:0;text-align:left;margin-left:354.75pt;margin-top:-44.35pt;width:115.1pt;height:91pt;z-index:251665408;visibility:visible;mso-wrap-style:square;mso-width-percent:0;mso-wrap-distance-left:9pt;mso-wrap-distance-top:0;mso-wrap-distance-right:9pt;mso-wrap-distance-bottom:0;mso-position-horizontal:absolute;mso-position-horizontal-relative:text;mso-position-vertical:absolute;mso-position-vertical-relative:text;mso-width-percent:0;mso-width-relative:margin;v-text-anchor:top" o:gfxdata="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" filled="f" stroked="f" strokeweight=".5pt">
+            <v:shape w14:anchorId="61F81CC1" id="Zone de texte 9" o:spid="_x0000_s1030" type="#_x0000_t202" style="position:absolute;left:0;text-align:left;margin-left:354.75pt;margin-top:-44.35pt;width:115.1pt;height:91pt;z-index:251665408;visibility:visible;mso-wrap-style:square;mso-width-percent:0;mso-wrap-distance-left:9pt;mso-wrap-distance-top:0;mso-wrap-distance-right:9pt;mso-wrap-distance-bottom:0;mso-position-horizontal:absolute;mso-position-horizontal-relative:text;mso-position-vertical:absolute;mso-position-vertical-relative:text;mso-width-percent:0;mso-width-relative:margin;v-text-anchor:top" o:gfxdata="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" filled="f" stroked="f" strokeweight=".5pt">
               <v:textbox>
                 <w:txbxContent>
                   <w:p>

</xml_diff>